<commit_message>
fix: print and download buttons
</commit_message>
<xml_diff>
--- a/src/Assets/documents/history.docx
+++ b/src/Assets/documents/history.docx
@@ -15,7 +15,7 @@
           <w:kern w:val="36"/>
           <w:sz w:val="38"/>
           <w:szCs w:val="38"/>
-          <w:lang w:val="ru-BY" w:eastAsia="ru-BY"/>
+          <w:lang w:eastAsia="ru-BY"/>
         </w:rPr>
       </w:pPr>
       <w:r>
@@ -26,7 +26,7 @@
           <w:kern w:val="36"/>
           <w:sz w:val="38"/>
           <w:szCs w:val="38"/>
-          <w:lang w:val="ru-BY" w:eastAsia="ru-BY"/>
+          <w:lang w:eastAsia="ru-BY"/>
         </w:rPr>
         <w:t>ИСТОРИЯ РАЗВИТИЯ МЕТРОПОЛИТЕНА</w:t>
       </w:r>
@@ -44,7 +44,7 @@
           <w:kern w:val="36"/>
           <w:sz w:val="38"/>
           <w:szCs w:val="38"/>
-          <w:lang w:val="ru-BY" w:eastAsia="ru-BY"/>
+          <w:lang w:eastAsia="ru-BY"/>
         </w:rPr>
       </w:pPr>
       <w:r>
@@ -77,7 +77,7 @@
                     </pic:cNvPicPr>
                   </pic:nvPicPr>
                   <pic:blipFill>
-                    <a:blip r:embed="rId5">
+                    <a:blip r:embed="rId7">
                       <a:extLst>
                         <a:ext uri="{28A0092B-C50C-407E-A947-70E740481C1C}">
                           <a14:useLocalDpi xmlns:a14="http://schemas.microsoft.com/office/drawing/2010/main" val="0"/>
@@ -116,7 +116,7 @@
       <w:pPr>
         <w:jc w:val="both"/>
         <w:rPr>
-          <w:lang w:val="en-US"/>
+          <w:lang w:val="ru-RU"/>
         </w:rPr>
       </w:pPr>
       <w:r>
@@ -126,13 +126,7 @@
         <w:rPr>
           <w:lang w:val="ru-RU"/>
         </w:rPr>
-        <w:t xml:space="preserve"> </w:t>
-      </w:r>
-      <w:r>
-        <w:rPr>
-          <w:lang w:val="ru-RU"/>
-        </w:rPr>
-        <w:t>29 июня 1984 года, в канун 40-й годовщины освобождения Минска от немецко-фашистских захватчиков в годы Великой Отечественной войны, началось регулярное движение поездов Минского метрополитена. Была запущена первая линия от станции «Институт Культуры» до станции «Московская», протяженностью 7,84 километра с восьмью станциями и электродепо «Московское».</w:t>
+        <w:t xml:space="preserve"> 29 июня 1984 года, в канун 40-й годовщины освобождения Минска от немецко-фашистских захватчиков в годы Великой Отечественной войны, началось регулярное движение поездов Минского метрополитена. Была запущена первая линия от станции «Институт Культуры» до станции «Московская», протяженностью 7,84 километра с восьмью станциями и электродепо «Московское».</w:t>
       </w:r>
     </w:p>
     <w:p>
@@ -184,7 +178,7 @@
                     </pic:cNvPicPr>
                   </pic:nvPicPr>
                   <pic:blipFill>
-                    <a:blip r:embed="rId6">
+                    <a:blip r:embed="rId8">
                       <a:extLst>
                         <a:ext uri="{28A0092B-C50C-407E-A947-70E740481C1C}">
                           <a14:useLocalDpi xmlns:a14="http://schemas.microsoft.com/office/drawing/2010/main" val="0"/>
@@ -228,13 +222,7 @@
         <w:rPr>
           <w:lang w:val="ru-RU"/>
         </w:rPr>
-        <w:t xml:space="preserve"> </w:t>
-      </w:r>
-      <w:r>
-        <w:rPr>
-          <w:lang w:val="ru-RU"/>
-        </w:rPr>
-        <w:t>С 1985 года было начато строительство первого участка второй линии метро от станции «Тракторный завод» до станции «Фрунзенская». Его протяженность составила 6,12 километра. В 1990 году в постоянную эксплуатацию введены первые шесть станций Автозаводской линии.</w:t>
+        <w:t xml:space="preserve"> С 1985 года было начато строительство первого участка второй линии метро от станции «Тракторный завод» до станции «Фрунзенская». Его протяженность составила 6,12 километра. В 1990 году в постоянную эксплуатацию введены первые шесть станций Автозаводской линии.</w:t>
       </w:r>
     </w:p>
     <w:p>
@@ -261,7 +249,7 @@
                     </pic:cNvPicPr>
                   </pic:nvPicPr>
                   <pic:blipFill>
-                    <a:blip r:embed="rId7">
+                    <a:blip r:embed="rId9">
                       <a:extLst>
                         <a:ext uri="{28A0092B-C50C-407E-A947-70E740481C1C}">
                           <a14:useLocalDpi xmlns:a14="http://schemas.microsoft.com/office/drawing/2010/main" val="0"/>
@@ -318,7 +306,7 @@
                     </pic:cNvPicPr>
                   </pic:nvPicPr>
                   <pic:blipFill>
-                    <a:blip r:embed="rId8">
+                    <a:blip r:embed="rId10">
                       <a:extLst>
                         <a:ext uri="{28A0092B-C50C-407E-A947-70E740481C1C}">
                           <a14:useLocalDpi xmlns:a14="http://schemas.microsoft.com/office/drawing/2010/main" val="0"/>
@@ -382,7 +370,7 @@
                     </pic:cNvPicPr>
                   </pic:nvPicPr>
                   <pic:blipFill>
-                    <a:blip r:embed="rId9">
+                    <a:blip r:embed="rId11">
                       <a:extLst>
                         <a:ext uri="{28A0092B-C50C-407E-A947-70E740481C1C}">
                           <a14:useLocalDpi xmlns:a14="http://schemas.microsoft.com/office/drawing/2010/main" val="0"/>
@@ -488,7 +476,7 @@
                     </pic:cNvPicPr>
                   </pic:nvPicPr>
                   <pic:blipFill>
-                    <a:blip r:embed="rId10">
+                    <a:blip r:embed="rId12">
                       <a:extLst>
                         <a:ext uri="{28A0092B-C50C-407E-A947-70E740481C1C}">
                           <a14:useLocalDpi xmlns:a14="http://schemas.microsoft.com/office/drawing/2010/main" val="0"/>
@@ -554,7 +542,7 @@
                     </pic:cNvPicPr>
                   </pic:nvPicPr>
                   <pic:blipFill>
-                    <a:blip r:embed="rId11">
+                    <a:blip r:embed="rId13">
                       <a:extLst>
                         <a:ext uri="{28A0092B-C50C-407E-A947-70E740481C1C}">
                           <a14:useLocalDpi xmlns:a14="http://schemas.microsoft.com/office/drawing/2010/main" val="0"/>
@@ -607,7 +595,15 @@
         <w:jc w:val="both"/>
       </w:pPr>
       <w:r>
-        <w:t>– в 2012 году участок продления первой линии метрополитена от станции «Институт Культуры» до станции «Петровщина», протяженностью 5,12 километра с тремя станциями;</w:t>
+        <w:t>– в 2012 году участок продления первой линии метрополитена от станции «Институт Культуры» до станции «</w:t>
+      </w:r>
+      <w:proofErr w:type="spellStart"/>
+      <w:r>
+        <w:t>Петровщина</w:t>
+      </w:r>
+      <w:proofErr w:type="spellEnd"/>
+      <w:r>
+        <w:t>», протяженностью 5,12 километра с тремя станциями;</w:t>
       </w:r>
     </w:p>
     <w:p>
@@ -619,16 +615,16 @@
           <w:noProof/>
         </w:rPr>
         <w:drawing>
-          <wp:anchor distT="0" distB="0" distL="114300" distR="114300" simplePos="0" relativeHeight="251661312" behindDoc="0" locked="0" layoutInCell="1" allowOverlap="1" wp14:anchorId="30A213F6" wp14:editId="138786AB">
+          <wp:anchor distT="0" distB="0" distL="114300" distR="114300" simplePos="0" relativeHeight="251661312" behindDoc="0" locked="0" layoutInCell="1" allowOverlap="1" wp14:anchorId="30A213F6" wp14:editId="7A7A14E0">
             <wp:simplePos x="0" y="0"/>
             <wp:positionH relativeFrom="column">
               <wp:posOffset>0</wp:posOffset>
             </wp:positionH>
             <wp:positionV relativeFrom="paragraph">
-              <wp:posOffset>964565</wp:posOffset>
+              <wp:posOffset>952500</wp:posOffset>
             </wp:positionV>
-            <wp:extent cx="3568700" cy="2619375"/>
-            <wp:effectExtent l="0" t="0" r="0" b="9525"/>
+            <wp:extent cx="3371850" cy="2474595"/>
+            <wp:effectExtent l="0" t="0" r="0" b="1905"/>
             <wp:wrapSquare wrapText="bothSides"/>
             <wp:docPr id="14" name="Рисунок 14"/>
             <wp:cNvGraphicFramePr>
@@ -644,7 +640,7 @@
                     </pic:cNvPicPr>
                   </pic:nvPicPr>
                   <pic:blipFill>
-                    <a:blip r:embed="rId12">
+                    <a:blip r:embed="rId14">
                       <a:extLst>
                         <a:ext uri="{28A0092B-C50C-407E-A947-70E740481C1C}">
                           <a14:useLocalDpi xmlns:a14="http://schemas.microsoft.com/office/drawing/2010/main" val="0"/>
@@ -659,7 +655,7 @@
                   <pic:spPr bwMode="auto">
                     <a:xfrm>
                       <a:off x="0" y="0"/>
-                      <a:ext cx="3568700" cy="2619375"/>
+                      <a:ext cx="3371850" cy="2474595"/>
                     </a:xfrm>
                     <a:prstGeom prst="rect">
                       <a:avLst/>
@@ -679,7 +675,15 @@
         </w:drawing>
       </w:r>
       <w:r>
-        <w:t>– 3 июня 2014 года – участок продления первой линии метрополитена от станции «Петровщина» до станции «Малиновка», протяженностью 1,85 километра;</w:t>
+        <w:t>– 3 июня 2014 года – участок продления первой линии метрополитена от станции «</w:t>
+      </w:r>
+      <w:proofErr w:type="spellStart"/>
+      <w:r>
+        <w:t>Петровщина</w:t>
+      </w:r>
+      <w:proofErr w:type="spellEnd"/>
+      <w:r>
+        <w:t>» до станции «Малиновка», протяженностью 1,85 километра;</w:t>
       </w:r>
     </w:p>
     <w:p>
@@ -702,9 +706,6 @@
         <w:br w:type="textWrapping" w:clear="all"/>
       </w:r>
       <w:r>
-        <w:rPr>
-          <w:lang w:val="ru-BY"/>
-        </w:rPr>
         <w:t>Нередко строительство сопровождалось плывунами. Немало трудностей создавали и инженерные коммуникации. Чтобы не повредить архитектурный ансамбль Минска, в особенности в исторической части города, прокладку тоннелей и строительство станций пришлось вести с высокой степенью надежности и точности.</w:t>
       </w:r>
       <w:r>
@@ -752,7 +753,7 @@
                     </pic:cNvPicPr>
                   </pic:nvPicPr>
                   <pic:blipFill>
-                    <a:blip r:embed="rId13">
+                    <a:blip r:embed="rId15">
                       <a:extLst>
                         <a:ext uri="{28A0092B-C50C-407E-A947-70E740481C1C}">
                           <a14:useLocalDpi xmlns:a14="http://schemas.microsoft.com/office/drawing/2010/main" val="0"/>
@@ -796,9 +797,6 @@
     <w:p>
       <w:pPr>
         <w:jc w:val="both"/>
-        <w:rPr>
-          <w:lang w:val="ru-BY"/>
-        </w:rPr>
       </w:pPr>
       <w:r>
         <w:rPr>
@@ -807,28 +805,21 @@
         <w:br w:type="textWrapping" w:clear="all"/>
       </w:r>
       <w:r>
-        <w:rPr>
-          <w:lang w:val="ru-BY"/>
-        </w:rPr>
         <w:t>С пуском метрополитена была решена назревшая транспортная проблема. Еще в бытность существования СССР в Минске располагалось порядка 150 крупных заводов, фабрик и трестов. Наземному общественному транспорту было крайне тяжело решать вопросы сообщения в столице. С момента пуска Минского метрополитена эта проблема успешно решена, а метро стало самым популярным видом общественного транспорта. Уже за первый год его услугами воспользовались более 80 миллионов человек.</w:t>
       </w:r>
     </w:p>
     <w:p>
       <w:pPr>
         <w:jc w:val="center"/>
-        <w:rPr>
-          <w:lang w:val="ru-BY"/>
-        </w:rPr>
       </w:pPr>
       <w:r>
         <w:rPr>
           <w:noProof/>
-          <w:lang w:val="ru-BY"/>
         </w:rPr>
         <w:drawing>
-          <wp:inline distT="0" distB="0" distL="0" distR="0" wp14:anchorId="2BF899F8" wp14:editId="4C7112EF">
-            <wp:extent cx="4430956" cy="3124200"/>
-            <wp:effectExtent l="0" t="0" r="8255" b="0"/>
+          <wp:inline distT="0" distB="0" distL="0" distR="0" wp14:anchorId="2BF899F8" wp14:editId="75FC2CD7">
+            <wp:extent cx="4160775" cy="2933700"/>
+            <wp:effectExtent l="0" t="0" r="0" b="0"/>
             <wp:docPr id="20" name="Рисунок 20"/>
             <wp:cNvGraphicFramePr>
               <a:graphicFrameLocks xmlns:a="http://schemas.openxmlformats.org/drawingml/2006/main" noChangeAspect="1"/>
@@ -843,7 +834,7 @@
                     </pic:cNvPicPr>
                   </pic:nvPicPr>
                   <pic:blipFill>
-                    <a:blip r:embed="rId14">
+                    <a:blip r:embed="rId16">
                       <a:extLst>
                         <a:ext uri="{28A0092B-C50C-407E-A947-70E740481C1C}">
                           <a14:useLocalDpi xmlns:a14="http://schemas.microsoft.com/office/drawing/2010/main" val="0"/>
@@ -858,7 +849,7 @@
                   <pic:spPr bwMode="auto">
                     <a:xfrm>
                       <a:off x="0" y="0"/>
-                      <a:ext cx="4435110" cy="3127129"/>
+                      <a:ext cx="4167722" cy="2938599"/>
                     </a:xfrm>
                     <a:prstGeom prst="rect">
                       <a:avLst/>
@@ -873,6 +864,7 @@
       </w:r>
     </w:p>
     <w:sectPr>
+      <w:footerReference w:type="default" r:id="rId17"/>
       <w:pgSz w:w="11906" w:h="16838"/>
       <w:pgMar w:top="720" w:right="720" w:bottom="720" w:left="720" w:header="708" w:footer="708" w:gutter="0"/>
       <w:cols w:space="708"/>
@@ -880,6 +872,80 @@
     </w:sectPr>
   </w:body>
 </w:document>
+</file>
+
+<file path=word/endnotes.xml><?xml version="1.0" encoding="utf-8"?>
+<w:endnotes xmlns:wpc="http://schemas.microsoft.com/office/word/2010/wordprocessingCanvas" xmlns:cx="http://schemas.microsoft.com/office/drawing/2014/chartex" xmlns:cx1="http://schemas.microsoft.com/office/drawing/2015/9/8/chartex" xmlns:cx2="http://schemas.microsoft.com/office/drawing/2015/10/21/chartex" xmlns:cx3="http://schemas.microsoft.com/office/drawing/2016/5/9/chartex" xmlns:cx4="http://schemas.microsoft.com/office/drawing/2016/5/10/chartex" xmlns:cx5="http://schemas.microsoft.com/office/drawing/2016/5/11/chartex" xmlns:cx6="http://schemas.microsoft.com/office/drawing/2016/5/12/chartex" xmlns:cx7="http://schemas.microsoft.com/office/drawing/2016/5/13/chartex" xmlns:cx8="http://schemas.microsoft.com/office/drawing/2016/5/14/chartex" xmlns:mc="http://schemas.openxmlformats.org/markup-compatibility/2006" xmlns:aink="http://schemas.microsoft.com/office/drawing/2016/ink" xmlns:am3d="http://schemas.microsoft.com/office/drawing/2017/model3d" xmlns:o="urn:schemas-microsoft-com:office:office" xmlns:oel="http://schemas.microsoft.com/office/2019/extlst" xmlns:r="http://schemas.openxmlformats.org/officeDocument/2006/relationships" xmlns:m="http://schemas.openxmlformats.org/officeDocument/2006/math" xmlns:v="urn:schemas-microsoft-com:vml" xmlns:wp14="http://schemas.microsoft.com/office/word/2010/wordprocessingDrawing" xmlns:wp="http://schemas.openxmlformats.org/drawingml/2006/wordprocessingDrawing" xmlns:w10="urn:schemas-microsoft-com:office:word" xmlns:w="http://schemas.openxmlformats.org/wordprocessingml/2006/main" xmlns:w14="http://schemas.microsoft.com/office/word/2010/wordml" xmlns:w15="http://schemas.microsoft.com/office/word/2012/wordml" xmlns:w16cex="http://schemas.microsoft.com/office/word/2018/wordml/cex" xmlns:w16cid="http://schemas.microsoft.com/office/word/2016/wordml/cid" xmlns:w16="http://schemas.microsoft.com/office/word/2018/wordml" xmlns:w16sdtdh="http://schemas.microsoft.com/office/word/2020/wordml/sdtdatahash" xmlns:w16se="http://schemas.microsoft.com/office/word/2015/wordml/symex" xmlns:wpg="http://schemas.microsoft.com/office/word/2010/wordprocessingGroup" xmlns:wpi="http://schemas.microsoft.com/office/word/2010/wordprocessingInk" xmlns:wne="http://schemas.microsoft.com/office/word/2006/wordml" xmlns:wps="http://schemas.microsoft.com/office/word/2010/wordprocessingShape" mc:Ignorable="w14 w15 w16se w16cid w16 w16cex w16sdtdh wp14">
+  <w:endnote w:type="separator" w:id="-1">
+    <w:p>
+      <w:pPr>
+        <w:spacing w:after="0" w:line="240" w:lineRule="auto"/>
+      </w:pPr>
+      <w:r>
+        <w:separator/>
+      </w:r>
+    </w:p>
+  </w:endnote>
+  <w:endnote w:type="continuationSeparator" w:id="0">
+    <w:p>
+      <w:pPr>
+        <w:spacing w:after="0" w:line="240" w:lineRule="auto"/>
+      </w:pPr>
+      <w:r>
+        <w:continuationSeparator/>
+      </w:r>
+    </w:p>
+  </w:endnote>
+</w:endnotes>
+</file>
+
+<file path=word/footer1.xml><?xml version="1.0" encoding="utf-8"?>
+<w:ftr xmlns:wpc="http://schemas.microsoft.com/office/word/2010/wordprocessingCanvas" xmlns:cx="http://schemas.microsoft.com/office/drawing/2014/chartex" xmlns:cx1="http://schemas.microsoft.com/office/drawing/2015/9/8/chartex" xmlns:cx2="http://schemas.microsoft.com/office/drawing/2015/10/21/chartex" xmlns:cx3="http://schemas.microsoft.com/office/drawing/2016/5/9/chartex" xmlns:cx4="http://schemas.microsoft.com/office/drawing/2016/5/10/chartex" xmlns:cx5="http://schemas.microsoft.com/office/drawing/2016/5/11/chartex" xmlns:cx6="http://schemas.microsoft.com/office/drawing/2016/5/12/chartex" xmlns:cx7="http://schemas.microsoft.com/office/drawing/2016/5/13/chartex" xmlns:cx8="http://schemas.microsoft.com/office/drawing/2016/5/14/chartex" xmlns:mc="http://schemas.openxmlformats.org/markup-compatibility/2006" xmlns:aink="http://schemas.microsoft.com/office/drawing/2016/ink" xmlns:am3d="http://schemas.microsoft.com/office/drawing/2017/model3d" xmlns:o="urn:schemas-microsoft-com:office:office" xmlns:oel="http://schemas.microsoft.com/office/2019/extlst" xmlns:r="http://schemas.openxmlformats.org/officeDocument/2006/relationships" xmlns:m="http://schemas.openxmlformats.org/officeDocument/2006/math" xmlns:v="urn:schemas-microsoft-com:vml" xmlns:wp14="http://schemas.microsoft.com/office/word/2010/wordprocessingDrawing" xmlns:wp="http://schemas.openxmlformats.org/drawingml/2006/wordprocessingDrawing" xmlns:w10="urn:schemas-microsoft-com:office:word" xmlns:w="http://schemas.openxmlformats.org/wordprocessingml/2006/main" xmlns:w14="http://schemas.microsoft.com/office/word/2010/wordml" xmlns:w15="http://schemas.microsoft.com/office/word/2012/wordml" xmlns:w16cex="http://schemas.microsoft.com/office/word/2018/wordml/cex" xmlns:w16cid="http://schemas.microsoft.com/office/word/2016/wordml/cid" xmlns:w16="http://schemas.microsoft.com/office/word/2018/wordml" xmlns:w16sdtdh="http://schemas.microsoft.com/office/word/2020/wordml/sdtdatahash" xmlns:w16se="http://schemas.microsoft.com/office/word/2015/wordml/symex" xmlns:wpg="http://schemas.microsoft.com/office/word/2010/wordprocessingGroup" xmlns:wpi="http://schemas.microsoft.com/office/word/2010/wordprocessingInk" xmlns:wne="http://schemas.microsoft.com/office/word/2006/wordml" xmlns:wps="http://schemas.microsoft.com/office/word/2010/wordprocessingShape" mc:Ignorable="w14 w15 w16se w16cid w16 w16cex w16sdtdh wp14">
+  <w:p>
+    <w:pPr>
+      <w:pStyle w:val="a8"/>
+      <w:jc w:val="center"/>
+      <w:rPr>
+        <w:sz w:val="20"/>
+        <w:szCs w:val="16"/>
+        <w:lang w:val="ru-RU"/>
+      </w:rPr>
+    </w:pPr>
+    <w:r>
+      <w:rPr>
+        <w:sz w:val="20"/>
+        <w:szCs w:val="16"/>
+        <w:lang w:val="ru-RU"/>
+      </w:rPr>
+      <w:t>Веб-приложение «Виртуальный музей минского метрополитена»</w:t>
+    </w:r>
+  </w:p>
+</w:ftr>
+</file>
+
+<file path=word/footnotes.xml><?xml version="1.0" encoding="utf-8"?>
+<w:footnotes xmlns:wpc="http://schemas.microsoft.com/office/word/2010/wordprocessingCanvas" xmlns:cx="http://schemas.microsoft.com/office/drawing/2014/chartex" xmlns:cx1="http://schemas.microsoft.com/office/drawing/2015/9/8/chartex" xmlns:cx2="http://schemas.microsoft.com/office/drawing/2015/10/21/chartex" xmlns:cx3="http://schemas.microsoft.com/office/drawing/2016/5/9/chartex" xmlns:cx4="http://schemas.microsoft.com/office/drawing/2016/5/10/chartex" xmlns:cx5="http://schemas.microsoft.com/office/drawing/2016/5/11/chartex" xmlns:cx6="http://schemas.microsoft.com/office/drawing/2016/5/12/chartex" xmlns:cx7="http://schemas.microsoft.com/office/drawing/2016/5/13/chartex" xmlns:cx8="http://schemas.microsoft.com/office/drawing/2016/5/14/chartex" xmlns:mc="http://schemas.openxmlformats.org/markup-compatibility/2006" xmlns:aink="http://schemas.microsoft.com/office/drawing/2016/ink" xmlns:am3d="http://schemas.microsoft.com/office/drawing/2017/model3d" xmlns:o="urn:schemas-microsoft-com:office:office" xmlns:oel="http://schemas.microsoft.com/office/2019/extlst" xmlns:r="http://schemas.openxmlformats.org/officeDocument/2006/relationships" xmlns:m="http://schemas.openxmlformats.org/officeDocument/2006/math" xmlns:v="urn:schemas-microsoft-com:vml" xmlns:wp14="http://schemas.microsoft.com/office/word/2010/wordprocessingDrawing" xmlns:wp="http://schemas.openxmlformats.org/drawingml/2006/wordprocessingDrawing" xmlns:w10="urn:schemas-microsoft-com:office:word" xmlns:w="http://schemas.openxmlformats.org/wordprocessingml/2006/main" xmlns:w14="http://schemas.microsoft.com/office/word/2010/wordml" xmlns:w15="http://schemas.microsoft.com/office/word/2012/wordml" xmlns:w16cex="http://schemas.microsoft.com/office/word/2018/wordml/cex" xmlns:w16cid="http://schemas.microsoft.com/office/word/2016/wordml/cid" xmlns:w16="http://schemas.microsoft.com/office/word/2018/wordml" xmlns:w16sdtdh="http://schemas.microsoft.com/office/word/2020/wordml/sdtdatahash" xmlns:w16se="http://schemas.microsoft.com/office/word/2015/wordml/symex" xmlns:wpg="http://schemas.microsoft.com/office/word/2010/wordprocessingGroup" xmlns:wpi="http://schemas.microsoft.com/office/word/2010/wordprocessingInk" xmlns:wne="http://schemas.microsoft.com/office/word/2006/wordml" xmlns:wps="http://schemas.microsoft.com/office/word/2010/wordprocessingShape" mc:Ignorable="w14 w15 w16se w16cid w16 w16cex w16sdtdh wp14">
+  <w:footnote w:type="separator" w:id="-1">
+    <w:p>
+      <w:pPr>
+        <w:spacing w:after="0" w:line="240" w:lineRule="auto"/>
+      </w:pPr>
+      <w:r>
+        <w:separator/>
+      </w:r>
+    </w:p>
+  </w:footnote>
+  <w:footnote w:type="continuationSeparator" w:id="0">
+    <w:p>
+      <w:pPr>
+        <w:spacing w:after="0" w:line="240" w:lineRule="auto"/>
+      </w:pPr>
+      <w:r>
+        <w:continuationSeparator/>
+      </w:r>
+    </w:p>
+  </w:footnote>
+</w:footnotes>
 </file>
 
 <file path=word/numbering.xml><?xml version="1.0" encoding="utf-8"?>
@@ -1419,7 +1485,7 @@
       <w:kern w:val="36"/>
       <w:sz w:val="48"/>
       <w:szCs w:val="48"/>
-      <w:lang w:val="ru-BY" w:eastAsia="ru-BY"/>
+      <w:lang w:eastAsia="ru-BY"/>
     </w:rPr>
   </w:style>
   <w:style w:type="character" w:default="1" w:styleId="a0">
@@ -1498,6 +1564,50 @@
       <w:ind w:left="720"/>
       <w:contextualSpacing/>
     </w:pPr>
+  </w:style>
+  <w:style w:type="paragraph" w:styleId="a6">
+    <w:name w:val="header"/>
+    <w:basedOn w:val="a"/>
+    <w:link w:val="a7"/>
+    <w:uiPriority w:val="99"/>
+    <w:unhideWhenUsed/>
+    <w:rsid w:val="00535CFF"/>
+    <w:pPr>
+      <w:tabs>
+        <w:tab w:val="center" w:pos="4677"/>
+        <w:tab w:val="right" w:pos="9355"/>
+      </w:tabs>
+      <w:spacing w:after="0" w:line="240" w:lineRule="auto"/>
+    </w:pPr>
+  </w:style>
+  <w:style w:type="character" w:customStyle="1" w:styleId="a7">
+    <w:name w:val="Верхний колонтитул Знак"/>
+    <w:basedOn w:val="a0"/>
+    <w:link w:val="a6"/>
+    <w:uiPriority w:val="99"/>
+    <w:rsid w:val="00535CFF"/>
+  </w:style>
+  <w:style w:type="paragraph" w:styleId="a8">
+    <w:name w:val="footer"/>
+    <w:basedOn w:val="a"/>
+    <w:link w:val="a9"/>
+    <w:uiPriority w:val="99"/>
+    <w:unhideWhenUsed/>
+    <w:rsid w:val="00535CFF"/>
+    <w:pPr>
+      <w:tabs>
+        <w:tab w:val="center" w:pos="4677"/>
+        <w:tab w:val="right" w:pos="9355"/>
+      </w:tabs>
+      <w:spacing w:after="0" w:line="240" w:lineRule="auto"/>
+    </w:pPr>
+  </w:style>
+  <w:style w:type="character" w:customStyle="1" w:styleId="a9">
+    <w:name w:val="Нижний колонтитул Знак"/>
+    <w:basedOn w:val="a0"/>
+    <w:link w:val="a8"/>
+    <w:uiPriority w:val="99"/>
+    <w:rsid w:val="00535CFF"/>
   </w:style>
 </w:styles>
 </file>

</xml_diff>